<commit_message>
+added some docu stuff
</commit_message>
<xml_diff>
--- a/Documentation/Projektdokumentation.docx
+++ b/Documentation/Projektdokumentation.docx
@@ -75,8 +75,13 @@
         <w:pStyle w:val="berschrift1"/>
       </w:pPr>
       <w:r>
-        <w:t>Matthias Vonoreilli</w:t>
-      </w:r>
+        <w:t xml:space="preserve">Matthias </w:t>
+      </w:r>
+      <w:proofErr w:type="spellStart"/>
+      <w:r>
+        <w:t>Vonoreilli</w:t>
+      </w:r>
+      <w:proofErr w:type="spellEnd"/>
     </w:p>
     <w:p>
       <w:r>
@@ -122,7 +127,10 @@
         <w:pStyle w:val="berschrift3"/>
       </w:pPr>
       <w:r>
-        <w:t>Projektbeschreibung</w:t>
+        <w:t>B</w:t>
+      </w:r>
+      <w:r>
+        <w:t>eschreibung</w:t>
       </w:r>
     </w:p>
     <w:p>
@@ -399,11 +407,27 @@
     </w:p>
     <w:p>
       <w:r>
-        <w:t xml:space="preserve">Wir haben beschlossen, dass wir das Projekt mit der SQL Workbench abhandeln möchten. Dazu benützen wir einen ganz normalen MySQL-Server den wir mit dem XAMPP Control Panel hosten. Um </w:t>
+        <w:t xml:space="preserve">Wir haben beschlossen, dass wir das Projekt mit der SQL </w:t>
+      </w:r>
+      <w:proofErr w:type="spellStart"/>
+      <w:r>
+        <w:t>Workbench</w:t>
+      </w:r>
+      <w:proofErr w:type="spellEnd"/>
+      <w:r>
+        <w:t xml:space="preserve"> abhandeln möchten. Dazu benützen wir einen ganz normalen MySQL-Server den wir mit dem XAMPP Control Panel hosten. Um </w:t>
       </w:r>
       <w:r>
         <w:lastRenderedPageBreak/>
-        <w:t>die Datenmodelle erstellen zu können, benützen wir die Funktion «Reverse Engineering», die die Workbench anbietet.</w:t>
+        <w:t xml:space="preserve">die Datenmodelle erstellen zu können, benützen wir die Funktion «Reverse Engineering», die die </w:t>
+      </w:r>
+      <w:proofErr w:type="spellStart"/>
+      <w:r>
+        <w:t>Workbench</w:t>
+      </w:r>
+      <w:proofErr w:type="spellEnd"/>
+      <w:r>
+        <w:t xml:space="preserve"> anbietet.</w:t>
       </w:r>
     </w:p>
     <w:p>
@@ -992,7 +1016,7 @@
         <mc:AlternateContent>
           <mc:Choice Requires="wps">
             <w:drawing>
-              <wp:anchor distT="0" distB="0" distL="114300" distR="114300" simplePos="0" relativeHeight="251658240" behindDoc="0" locked="0" layoutInCell="1" allowOverlap="1">
+              <wp:anchor distT="0" distB="0" distL="114300" distR="114300" simplePos="0" relativeHeight="251656192" behindDoc="0" locked="0" layoutInCell="1" allowOverlap="1">
                 <wp:simplePos x="0" y="0"/>
                 <wp:positionH relativeFrom="column">
                   <wp:posOffset>0</wp:posOffset>
@@ -1076,7 +1100,7 @@
         <mc:AlternateContent>
           <mc:Choice Requires="wps">
             <w:drawing>
-              <wp:anchor distT="0" distB="0" distL="114300" distR="114300" simplePos="0" relativeHeight="251658240" behindDoc="0" locked="0" layoutInCell="1" allowOverlap="1">
+              <wp:anchor distT="0" distB="0" distL="114300" distR="114300" simplePos="0" relativeHeight="251657216" behindDoc="0" locked="0" layoutInCell="1" allowOverlap="1">
                 <wp:simplePos x="0" y="0"/>
                 <wp:positionH relativeFrom="column">
                   <wp:posOffset>0</wp:posOffset>
@@ -1356,6 +1380,7 @@
         <w:t>ERM</w:t>
       </w:r>
     </w:p>
+    <w:p/>
     <w:p>
       <w:pPr>
         <w:pStyle w:val="berschrift4"/>
@@ -1366,12 +1391,507 @@
     </w:p>
     <w:p>
       <w:pPr>
+        <w:pStyle w:val="Listenabsatz"/>
+      </w:pPr>
+      <w:r>
+        <w:t>Veranstaltung:</w:t>
+      </w:r>
+      <w:r>
+        <w:tab/>
+      </w:r>
+      <w:r>
+        <w:tab/>
+        <w:t>Einen Ort, Datum von – bis, einen Veranstalter,</w:t>
+      </w:r>
+      <w:r>
+        <w:t xml:space="preserve"> </w:t>
+      </w:r>
+      <w:r>
+        <w:t>einen Namen.</w:t>
+      </w:r>
+    </w:p>
+    <w:p>
+      <w:pPr>
+        <w:pStyle w:val="Listenabsatz"/>
+      </w:pPr>
+      <w:r>
+        <w:t>Ort:</w:t>
+      </w:r>
+      <w:r>
+        <w:tab/>
+      </w:r>
+      <w:r>
+        <w:tab/>
+      </w:r>
+      <w:r>
+        <w:tab/>
+        <w:t>Eine PLZ, einen Namen, ein Kanton, ein Land.</w:t>
+      </w:r>
+    </w:p>
+    <w:p>
+      <w:pPr>
+        <w:pStyle w:val="Listenabsatz"/>
+      </w:pPr>
+      <w:r>
+        <w:t>Person:</w:t>
+      </w:r>
+      <w:r>
+        <w:tab/>
+      </w:r>
+      <w:r>
+        <w:tab/>
+      </w:r>
+      <w:r>
+        <w:tab/>
+        <w:t>Namen, Vorn</w:t>
+      </w:r>
+      <w:bookmarkStart w:id="0" w:name="_GoBack"/>
+      <w:bookmarkEnd w:id="0"/>
+      <w:r>
+        <w:t xml:space="preserve">amen, email, Telefonnummer, Strasse, </w:t>
+      </w:r>
+      <w:proofErr w:type="spellStart"/>
+      <w:r>
+        <w:t>FK_Ort</w:t>
+      </w:r>
+      <w:proofErr w:type="spellEnd"/>
+      <w:r>
+        <w:t>.</w:t>
+      </w:r>
+    </w:p>
+    <w:p>
+      <w:pPr>
+        <w:pStyle w:val="Listenabsatz"/>
+      </w:pPr>
+      <w:r>
+        <w:t>Band:</w:t>
+      </w:r>
+      <w:r>
+        <w:tab/>
+      </w:r>
+      <w:r>
+        <w:tab/>
+      </w:r>
+      <w:r>
+        <w:tab/>
+        <w:t>Einen Promoter, einen Namen.</w:t>
+      </w:r>
+    </w:p>
+    <w:p>
+      <w:pPr>
+        <w:pStyle w:val="Listenabsatz"/>
+      </w:pPr>
+      <w:r>
+        <w:t>Musiker in Band:</w:t>
+      </w:r>
+      <w:r>
+        <w:tab/>
+        <w:t>Eine Person, eine Band, ein Instrument (Position in Band)</w:t>
+      </w:r>
+    </w:p>
+    <w:p>
+      <w:pPr>
+        <w:pStyle w:val="Listenabsatz"/>
+      </w:pPr>
+      <w:r>
+        <w:t>Auftritt</w:t>
+      </w:r>
+      <w:r>
+        <w:t>:</w:t>
+      </w:r>
+      <w:r>
+        <w:tab/>
+      </w:r>
+      <w:r>
+        <w:tab/>
+        <w:t>Eine Band, eine Veranstaltung, ein DJ, Datum von- bis,</w:t>
+      </w:r>
+    </w:p>
+    <w:p>
+      <w:pPr>
+        <w:pStyle w:val="Listenabsatz"/>
+      </w:pPr>
+      <w:r>
+        <w:t>Instrument</w:t>
+      </w:r>
+      <w:r>
+        <w:t>:</w:t>
+      </w:r>
+      <w:r>
+        <w:tab/>
+      </w:r>
+      <w:r>
+        <w:tab/>
+        <w:t>Einen Namen.</w:t>
+      </w:r>
+    </w:p>
+    <w:p>
+      <w:pPr>
         <w:pStyle w:val="berschrift3"/>
       </w:pPr>
       <w:r>
         <w:t>Testfälle</w:t>
       </w:r>
     </w:p>
+    <w:tbl>
+      <w:tblPr>
+        <w:tblStyle w:val="Tabellenraster"/>
+        <w:tblW w:w="0" w:type="auto"/>
+        <w:tblLook w:val="04A0" w:firstRow="1" w:lastRow="0" w:firstColumn="1" w:lastColumn="0" w:noHBand="0" w:noVBand="1"/>
+      </w:tblPr>
+      <w:tblGrid>
+        <w:gridCol w:w="1838"/>
+        <w:gridCol w:w="7224"/>
+      </w:tblGrid>
+      <w:tr>
+        <w:tc>
+          <w:tcPr>
+            <w:tcW w:w="1838" w:type="dxa"/>
+            <w:shd w:val="clear" w:color="auto" w:fill="A66BD3"/>
+          </w:tcPr>
+          <w:p>
+            <w:pPr>
+              <w:spacing w:line="240" w:lineRule="auto"/>
+              <w:jc w:val="center"/>
+              <w:rPr>
+                <w:b/>
+              </w:rPr>
+            </w:pPr>
+            <w:r>
+              <w:rPr>
+                <w:b/>
+              </w:rPr>
+              <w:t>Fall</w:t>
+            </w:r>
+          </w:p>
+        </w:tc>
+        <w:tc>
+          <w:tcPr>
+            <w:tcW w:w="7224" w:type="dxa"/>
+            <w:shd w:val="clear" w:color="auto" w:fill="A66BD3"/>
+          </w:tcPr>
+          <w:p>
+            <w:pPr>
+              <w:spacing w:line="240" w:lineRule="auto"/>
+              <w:jc w:val="center"/>
+              <w:rPr>
+                <w:b/>
+              </w:rPr>
+            </w:pPr>
+            <w:r>
+              <w:rPr>
+                <w:b/>
+              </w:rPr>
+              <w:t>Bezeichnung</w:t>
+            </w:r>
+          </w:p>
+        </w:tc>
+      </w:tr>
+      <w:tr>
+        <w:tc>
+          <w:tcPr>
+            <w:tcW w:w="1838" w:type="dxa"/>
+            <w:vAlign w:val="center"/>
+          </w:tcPr>
+          <w:p>
+            <w:pPr>
+              <w:jc w:val="center"/>
+            </w:pPr>
+            <w:r>
+              <w:t>1</w:t>
+            </w:r>
+          </w:p>
+        </w:tc>
+        <w:tc>
+          <w:tcPr>
+            <w:tcW w:w="7224" w:type="dxa"/>
+          </w:tcPr>
+          <w:p>
+            <w:r>
+              <w:t xml:space="preserve">Eine Veranstaltung hat nur </w:t>
+            </w:r>
+            <w:r>
+              <w:t>eine Veranstaltung</w:t>
+            </w:r>
+          </w:p>
+        </w:tc>
+      </w:tr>
+      <w:tr>
+        <w:tc>
+          <w:tcPr>
+            <w:tcW w:w="1838" w:type="dxa"/>
+            <w:vAlign w:val="center"/>
+          </w:tcPr>
+          <w:p>
+            <w:pPr>
+              <w:jc w:val="center"/>
+            </w:pPr>
+            <w:r>
+              <w:t>2</w:t>
+            </w:r>
+          </w:p>
+        </w:tc>
+        <w:tc>
+          <w:tcPr>
+            <w:tcW w:w="7224" w:type="dxa"/>
+          </w:tcPr>
+          <w:p>
+            <w:r>
+              <w:t>Ein Veranstalter ist eine Person</w:t>
+            </w:r>
+          </w:p>
+        </w:tc>
+      </w:tr>
+      <w:tr>
+        <w:tc>
+          <w:tcPr>
+            <w:tcW w:w="1838" w:type="dxa"/>
+            <w:vAlign w:val="center"/>
+          </w:tcPr>
+          <w:p>
+            <w:pPr>
+              <w:jc w:val="center"/>
+            </w:pPr>
+            <w:r>
+              <w:t>3</w:t>
+            </w:r>
+          </w:p>
+        </w:tc>
+        <w:tc>
+          <w:tcPr>
+            <w:tcW w:w="7224" w:type="dxa"/>
+          </w:tcPr>
+          <w:p>
+            <w:r>
+              <w:t xml:space="preserve">Ein </w:t>
+            </w:r>
+            <w:r>
+              <w:t>DJ</w:t>
+            </w:r>
+            <w:r>
+              <w:t xml:space="preserve"> ist eine Person</w:t>
+            </w:r>
+          </w:p>
+        </w:tc>
+      </w:tr>
+      <w:tr>
+        <w:tc>
+          <w:tcPr>
+            <w:tcW w:w="1838" w:type="dxa"/>
+            <w:vAlign w:val="center"/>
+          </w:tcPr>
+          <w:p>
+            <w:pPr>
+              <w:jc w:val="center"/>
+            </w:pPr>
+            <w:r>
+              <w:t>4</w:t>
+            </w:r>
+          </w:p>
+        </w:tc>
+        <w:tc>
+          <w:tcPr>
+            <w:tcW w:w="7224" w:type="dxa"/>
+          </w:tcPr>
+          <w:p>
+            <w:r>
+              <w:t xml:space="preserve">Ein </w:t>
+            </w:r>
+            <w:r>
+              <w:t>Musiker</w:t>
+            </w:r>
+            <w:r>
+              <w:t xml:space="preserve"> ist eine Person</w:t>
+            </w:r>
+          </w:p>
+        </w:tc>
+      </w:tr>
+      <w:tr>
+        <w:tc>
+          <w:tcPr>
+            <w:tcW w:w="1838" w:type="dxa"/>
+            <w:vAlign w:val="center"/>
+          </w:tcPr>
+          <w:p>
+            <w:pPr>
+              <w:jc w:val="center"/>
+            </w:pPr>
+            <w:r>
+              <w:t>5</w:t>
+            </w:r>
+          </w:p>
+        </w:tc>
+        <w:tc>
+          <w:tcPr>
+            <w:tcW w:w="7224" w:type="dxa"/>
+          </w:tcPr>
+          <w:p>
+            <w:r>
+              <w:t xml:space="preserve">Eine Band hat </w:t>
+            </w:r>
+            <w:r>
+              <w:t>mehrere</w:t>
+            </w:r>
+            <w:r>
+              <w:t xml:space="preserve"> Personen</w:t>
+            </w:r>
+          </w:p>
+        </w:tc>
+      </w:tr>
+      <w:tr>
+        <w:tc>
+          <w:tcPr>
+            <w:tcW w:w="1838" w:type="dxa"/>
+            <w:vAlign w:val="center"/>
+          </w:tcPr>
+          <w:p>
+            <w:pPr>
+              <w:jc w:val="center"/>
+            </w:pPr>
+            <w:r>
+              <w:t>6</w:t>
+            </w:r>
+          </w:p>
+        </w:tc>
+        <w:tc>
+          <w:tcPr>
+            <w:tcW w:w="7224" w:type="dxa"/>
+          </w:tcPr>
+          <w:p>
+            <w:r>
+              <w:t>Eine Person kann in mehreren Bands spielen</w:t>
+            </w:r>
+          </w:p>
+        </w:tc>
+      </w:tr>
+      <w:tr>
+        <w:tc>
+          <w:tcPr>
+            <w:tcW w:w="1838" w:type="dxa"/>
+            <w:vAlign w:val="center"/>
+          </w:tcPr>
+          <w:p>
+            <w:pPr>
+              <w:jc w:val="center"/>
+            </w:pPr>
+            <w:r>
+              <w:t>7</w:t>
+            </w:r>
+          </w:p>
+        </w:tc>
+        <w:tc>
+          <w:tcPr>
+            <w:tcW w:w="7224" w:type="dxa"/>
+          </w:tcPr>
+          <w:p>
+            <w:r>
+              <w:t>Eine Band nimmt an mehreren Veranstaltungen teil</w:t>
+            </w:r>
+          </w:p>
+        </w:tc>
+      </w:tr>
+      <w:tr>
+        <w:tc>
+          <w:tcPr>
+            <w:tcW w:w="1838" w:type="dxa"/>
+            <w:vAlign w:val="center"/>
+          </w:tcPr>
+          <w:p>
+            <w:pPr>
+              <w:jc w:val="center"/>
+            </w:pPr>
+            <w:r>
+              <w:t>9</w:t>
+            </w:r>
+          </w:p>
+        </w:tc>
+        <w:tc>
+          <w:tcPr>
+            <w:tcW w:w="7224" w:type="dxa"/>
+          </w:tcPr>
+          <w:p>
+            <w:r>
+              <w:t>Eine Person hat einen Ort und dieser ist nur einmal erfasst</w:t>
+            </w:r>
+          </w:p>
+        </w:tc>
+      </w:tr>
+      <w:tr>
+        <w:tc>
+          <w:tcPr>
+            <w:tcW w:w="1838" w:type="dxa"/>
+            <w:vAlign w:val="center"/>
+          </w:tcPr>
+          <w:p>
+            <w:pPr>
+              <w:jc w:val="center"/>
+            </w:pPr>
+            <w:r>
+              <w:t>10</w:t>
+            </w:r>
+          </w:p>
+        </w:tc>
+        <w:tc>
+          <w:tcPr>
+            <w:tcW w:w="7224" w:type="dxa"/>
+          </w:tcPr>
+          <w:p>
+            <w:r>
+              <w:t>Auftritt hat eine Band, eine Veranstaltung und einen DJ</w:t>
+            </w:r>
+          </w:p>
+        </w:tc>
+      </w:tr>
+      <w:tr>
+        <w:tc>
+          <w:tcPr>
+            <w:tcW w:w="1838" w:type="dxa"/>
+            <w:vAlign w:val="center"/>
+          </w:tcPr>
+          <w:p>
+            <w:pPr>
+              <w:jc w:val="center"/>
+            </w:pPr>
+            <w:r>
+              <w:t>11</w:t>
+            </w:r>
+          </w:p>
+        </w:tc>
+        <w:tc>
+          <w:tcPr>
+            <w:tcW w:w="7224" w:type="dxa"/>
+          </w:tcPr>
+          <w:p>
+            <w:r>
+              <w:t>Eine Person hat ein Instrument, kann aber auch mehrere haben</w:t>
+            </w:r>
+          </w:p>
+        </w:tc>
+      </w:tr>
+      <w:tr>
+        <w:tc>
+          <w:tcPr>
+            <w:tcW w:w="1838" w:type="dxa"/>
+            <w:vAlign w:val="center"/>
+          </w:tcPr>
+          <w:p>
+            <w:pPr>
+              <w:jc w:val="center"/>
+            </w:pPr>
+            <w:r>
+              <w:t>12</w:t>
+            </w:r>
+          </w:p>
+        </w:tc>
+        <w:tc>
+          <w:tcPr>
+            <w:tcW w:w="7224" w:type="dxa"/>
+          </w:tcPr>
+          <w:p/>
+        </w:tc>
+      </w:tr>
+    </w:tbl>
+    <w:p/>
     <w:p>
       <w:pPr>
         <w:pStyle w:val="berschrift2"/>
@@ -1415,10 +1935,7 @@
         </w:numPr>
       </w:pPr>
     </w:p>
-    <w:p>
-      <w:bookmarkStart w:id="0" w:name="_GoBack"/>
-      <w:bookmarkEnd w:id="0"/>
-    </w:p>
+    <w:p/>
     <w:sectPr>
       <w:headerReference w:type="even" r:id="rId7"/>
       <w:headerReference w:type="default" r:id="rId8"/>
@@ -1495,7 +2012,7 @@
       <w:rPr>
         <w:noProof/>
       </w:rPr>
-      <w:t>3</w:t>
+      <w:t>4</w:t>
     </w:r>
     <w:r>
       <w:fldChar w:fldCharType="end"/>
@@ -1503,27 +2020,14 @@
     <w:r>
       <w:t xml:space="preserve"> / </w:t>
     </w:r>
-    <w:r>
-      <w:fldChar w:fldCharType="begin"/>
-    </w:r>
-    <w:r>
-      <w:instrText xml:space="preserve"> NUMPAGES   \* MERGEFORMAT </w:instrText>
-    </w:r>
-    <w:r>
-      <w:fldChar w:fldCharType="separate"/>
-    </w:r>
-    <w:r>
-      <w:rPr>
-        <w:noProof/>
-      </w:rPr>
-      <w:t>3</w:t>
-    </w:r>
-    <w:r>
-      <w:rPr>
-        <w:noProof/>
-      </w:rPr>
-      <w:fldChar w:fldCharType="end"/>
-    </w:r>
+    <w:fldSimple w:instr=" NUMPAGES   \* MERGEFORMAT ">
+      <w:r>
+        <w:rPr>
+          <w:noProof/>
+        </w:rPr>
+        <w:t>4</w:t>
+      </w:r>
+    </w:fldSimple>
   </w:p>
 </w:ftr>
 </file>
@@ -2119,6 +2623,119 @@
     </w:lvl>
   </w:abstractNum>
   <w:abstractNum w:abstractNumId="5" w15:restartNumberingAfterBreak="0">
+    <w:nsid w:val="67D10B79"/>
+    <w:multiLevelType w:val="hybridMultilevel"/>
+    <w:tmpl w:val="BAC2191E"/>
+    <w:lvl w:ilvl="0" w:tplc="08070001">
+      <w:start w:val="1"/>
+      <w:numFmt w:val="bullet"/>
+      <w:lvlText w:val=""/>
+      <w:lvlJc w:val="left"/>
+      <w:pPr>
+        <w:ind w:left="720" w:hanging="360"/>
+      </w:pPr>
+      <w:rPr>
+        <w:rFonts w:ascii="Symbol" w:hAnsi="Symbol" w:hint="default"/>
+      </w:rPr>
+    </w:lvl>
+    <w:lvl w:ilvl="1" w:tplc="08070003" w:tentative="1">
+      <w:start w:val="1"/>
+      <w:numFmt w:val="bullet"/>
+      <w:lvlText w:val="o"/>
+      <w:lvlJc w:val="left"/>
+      <w:pPr>
+        <w:ind w:left="1440" w:hanging="360"/>
+      </w:pPr>
+      <w:rPr>
+        <w:rFonts w:ascii="Courier New" w:hAnsi="Courier New" w:cs="Courier New" w:hint="default"/>
+      </w:rPr>
+    </w:lvl>
+    <w:lvl w:ilvl="2" w:tplc="08070005" w:tentative="1">
+      <w:start w:val="1"/>
+      <w:numFmt w:val="bullet"/>
+      <w:lvlText w:val=""/>
+      <w:lvlJc w:val="left"/>
+      <w:pPr>
+        <w:ind w:left="2160" w:hanging="360"/>
+      </w:pPr>
+      <w:rPr>
+        <w:rFonts w:ascii="Wingdings" w:hAnsi="Wingdings" w:hint="default"/>
+      </w:rPr>
+    </w:lvl>
+    <w:lvl w:ilvl="3" w:tplc="08070001" w:tentative="1">
+      <w:start w:val="1"/>
+      <w:numFmt w:val="bullet"/>
+      <w:lvlText w:val=""/>
+      <w:lvlJc w:val="left"/>
+      <w:pPr>
+        <w:ind w:left="2880" w:hanging="360"/>
+      </w:pPr>
+      <w:rPr>
+        <w:rFonts w:ascii="Symbol" w:hAnsi="Symbol" w:hint="default"/>
+      </w:rPr>
+    </w:lvl>
+    <w:lvl w:ilvl="4" w:tplc="08070003" w:tentative="1">
+      <w:start w:val="1"/>
+      <w:numFmt w:val="bullet"/>
+      <w:lvlText w:val="o"/>
+      <w:lvlJc w:val="left"/>
+      <w:pPr>
+        <w:ind w:left="3600" w:hanging="360"/>
+      </w:pPr>
+      <w:rPr>
+        <w:rFonts w:ascii="Courier New" w:hAnsi="Courier New" w:cs="Courier New" w:hint="default"/>
+      </w:rPr>
+    </w:lvl>
+    <w:lvl w:ilvl="5" w:tplc="08070005" w:tentative="1">
+      <w:start w:val="1"/>
+      <w:numFmt w:val="bullet"/>
+      <w:lvlText w:val=""/>
+      <w:lvlJc w:val="left"/>
+      <w:pPr>
+        <w:ind w:left="4320" w:hanging="360"/>
+      </w:pPr>
+      <w:rPr>
+        <w:rFonts w:ascii="Wingdings" w:hAnsi="Wingdings" w:hint="default"/>
+      </w:rPr>
+    </w:lvl>
+    <w:lvl w:ilvl="6" w:tplc="08070001" w:tentative="1">
+      <w:start w:val="1"/>
+      <w:numFmt w:val="bullet"/>
+      <w:lvlText w:val=""/>
+      <w:lvlJc w:val="left"/>
+      <w:pPr>
+        <w:ind w:left="5040" w:hanging="360"/>
+      </w:pPr>
+      <w:rPr>
+        <w:rFonts w:ascii="Symbol" w:hAnsi="Symbol" w:hint="default"/>
+      </w:rPr>
+    </w:lvl>
+    <w:lvl w:ilvl="7" w:tplc="08070003" w:tentative="1">
+      <w:start w:val="1"/>
+      <w:numFmt w:val="bullet"/>
+      <w:lvlText w:val="o"/>
+      <w:lvlJc w:val="left"/>
+      <w:pPr>
+        <w:ind w:left="5760" w:hanging="360"/>
+      </w:pPr>
+      <w:rPr>
+        <w:rFonts w:ascii="Courier New" w:hAnsi="Courier New" w:cs="Courier New" w:hint="default"/>
+      </w:rPr>
+    </w:lvl>
+    <w:lvl w:ilvl="8" w:tplc="08070005" w:tentative="1">
+      <w:start w:val="1"/>
+      <w:numFmt w:val="bullet"/>
+      <w:lvlText w:val=""/>
+      <w:lvlJc w:val="left"/>
+      <w:pPr>
+        <w:ind w:left="6480" w:hanging="360"/>
+      </w:pPr>
+      <w:rPr>
+        <w:rFonts w:ascii="Wingdings" w:hAnsi="Wingdings" w:hint="default"/>
+      </w:rPr>
+    </w:lvl>
+  </w:abstractNum>
+  <w:abstractNum w:abstractNumId="6" w15:restartNumberingAfterBreak="0">
     <w:nsid w:val="68205C67"/>
     <w:multiLevelType w:val="multilevel"/>
     <w:tmpl w:val="BA200240"/>
@@ -2234,7 +2851,7 @@
       </w:rPr>
     </w:lvl>
   </w:abstractNum>
-  <w:abstractNum w:abstractNumId="6" w15:restartNumberingAfterBreak="0">
+  <w:abstractNum w:abstractNumId="7" w15:restartNumberingAfterBreak="0">
     <w:nsid w:val="6B6C6C63"/>
     <w:multiLevelType w:val="hybridMultilevel"/>
     <w:tmpl w:val="1206E4DC"/>
@@ -2348,7 +2965,7 @@
     </w:lvl>
   </w:abstractNum>
   <w:num w:numId="1">
-    <w:abstractNumId w:val="6"/>
+    <w:abstractNumId w:val="7"/>
   </w:num>
   <w:num w:numId="2">
     <w:abstractNumId w:val="0"/>
@@ -2360,7 +2977,7 @@
     <w:abstractNumId w:val="3"/>
   </w:num>
   <w:num w:numId="5">
-    <w:abstractNumId w:val="5"/>
+    <w:abstractNumId w:val="6"/>
   </w:num>
   <w:num w:numId="6">
     <w:abstractNumId w:val="4"/>
@@ -2369,16 +2986,10 @@
     <w:abstractNumId w:val="2"/>
   </w:num>
   <w:num w:numId="8">
-    <w:abstractNumId w:val="6"/>
-    <w:lvlOverride w:ilvl="0"/>
-    <w:lvlOverride w:ilvl="1"/>
-    <w:lvlOverride w:ilvl="2"/>
-    <w:lvlOverride w:ilvl="3"/>
-    <w:lvlOverride w:ilvl="4"/>
-    <w:lvlOverride w:ilvl="5"/>
-    <w:lvlOverride w:ilvl="6"/>
-    <w:lvlOverride w:ilvl="7"/>
-    <w:lvlOverride w:ilvl="8"/>
+    <w:abstractNumId w:val="7"/>
+  </w:num>
+  <w:num w:numId="9">
+    <w:abstractNumId w:val="5"/>
   </w:num>
 </w:numbering>
 </file>

</xml_diff>

<commit_message>
+final push for 09.01
</commit_message>
<xml_diff>
--- a/Documentation/Projektdokumentation.docx
+++ b/Documentation/Projektdokumentation.docx
@@ -10,7 +10,7 @@
     </w:p>
     <w:p>
       <w:pPr>
-        <w:spacing w:before="840" w:after="1680" w:line="257" w:lineRule="auto"/>
+        <w:spacing w:before="840" w:after="2160" w:line="257" w:lineRule="auto"/>
         <w:jc w:val="center"/>
         <w:rPr>
           <w:rFonts w:ascii="Century Gothic" w:hAnsi="Century Gothic"/>
@@ -74,7 +74,7 @@
     </w:p>
     <w:p>
       <w:pPr>
-        <w:spacing w:after="1320" w:line="257" w:lineRule="auto"/>
+        <w:spacing w:after="1800" w:line="257" w:lineRule="auto"/>
         <w:jc w:val="center"/>
         <w:rPr>
           <w:rFonts w:ascii="Century Gothic" w:hAnsi="Century Gothic"/>
@@ -142,8 +142,18 @@
           <w:color w:val="7030A0"/>
           <w:sz w:val="36"/>
         </w:rPr>
-        <w:t>Matthias Vonoreilli</w:t>
-      </w:r>
+        <w:t xml:space="preserve">Matthias </w:t>
+      </w:r>
+      <w:proofErr w:type="spellStart"/>
+      <w:r>
+        <w:rPr>
+          <w:rFonts w:ascii="Century Gothic" w:hAnsi="Century Gothic"/>
+          <w:color w:val="7030A0"/>
+          <w:sz w:val="36"/>
+        </w:rPr>
+        <w:t>Vonoreilli</w:t>
+      </w:r>
+      <w:proofErr w:type="spellEnd"/>
     </w:p>
     <w:p>
       <w:pPr>
@@ -162,7 +172,11 @@
     <w:sdt>
       <w:sdtPr>
         <w:rPr>
-          <w:lang w:val="de-DE"/>
+          <w:rFonts w:asciiTheme="minorHAnsi" w:eastAsiaTheme="minorHAnsi" w:hAnsiTheme="minorHAnsi" w:cstheme="minorBidi"/>
+          <w:color w:val="auto"/>
+          <w:sz w:val="22"/>
+          <w:szCs w:val="22"/>
+          <w:lang w:val="de-DE" w:eastAsia="en-US"/>
         </w:rPr>
         <w:id w:val="434873528"/>
         <w:docPartObj>
@@ -172,13 +186,8 @@
       </w:sdtPr>
       <w:sdtEndPr>
         <w:rPr>
-          <w:rFonts w:asciiTheme="minorHAnsi" w:eastAsiaTheme="minorHAnsi" w:hAnsiTheme="minorHAnsi" w:cstheme="minorBidi"/>
           <w:b/>
           <w:bCs/>
-          <w:color w:val="auto"/>
-          <w:sz w:val="22"/>
-          <w:szCs w:val="22"/>
-          <w:lang w:eastAsia="en-US"/>
         </w:rPr>
       </w:sdtEndPr>
       <w:sdtContent>
@@ -215,7 +224,7 @@
           <w:r>
             <w:fldChar w:fldCharType="separate"/>
           </w:r>
-          <w:hyperlink w:anchor="_Toc471715214" w:history="1">
+          <w:hyperlink w:anchor="_Toc471725247" w:history="1">
             <w:r>
               <w:rPr>
                 <w:rStyle w:val="Hyperlink"/>
@@ -257,7 +266,7 @@
                 <w:noProof/>
                 <w:webHidden/>
               </w:rPr>
-              <w:instrText xml:space="preserve"> PAGEREF _Toc471715214 \h </w:instrText>
+              <w:instrText xml:space="preserve"> PAGEREF _Toc471725247 \h </w:instrText>
             </w:r>
             <w:r>
               <w:rPr>
@@ -301,7 +310,7 @@
               <w:lang w:eastAsia="de-CH"/>
             </w:rPr>
           </w:pPr>
-          <w:hyperlink w:anchor="_Toc471715215" w:history="1">
+          <w:hyperlink w:anchor="_Toc471725248" w:history="1">
             <w:r>
               <w:rPr>
                 <w:rStyle w:val="Hyperlink"/>
@@ -343,7 +352,7 @@
                 <w:noProof/>
                 <w:webHidden/>
               </w:rPr>
-              <w:instrText xml:space="preserve"> PAGEREF _Toc471715215 \h </w:instrText>
+              <w:instrText xml:space="preserve"> PAGEREF _Toc471725248 \h </w:instrText>
             </w:r>
             <w:r>
               <w:rPr>
@@ -387,7 +396,7 @@
               <w:lang w:eastAsia="de-CH"/>
             </w:rPr>
           </w:pPr>
-          <w:hyperlink w:anchor="_Toc471715216" w:history="1">
+          <w:hyperlink w:anchor="_Toc471725249" w:history="1">
             <w:r>
               <w:rPr>
                 <w:rStyle w:val="Hyperlink"/>
@@ -429,7 +438,7 @@
                 <w:noProof/>
                 <w:webHidden/>
               </w:rPr>
-              <w:instrText xml:space="preserve"> PAGEREF _Toc471715216 \h </w:instrText>
+              <w:instrText xml:space="preserve"> PAGEREF _Toc471725249 \h </w:instrText>
             </w:r>
             <w:r>
               <w:rPr>
@@ -473,7 +482,7 @@
               <w:lang w:eastAsia="de-CH"/>
             </w:rPr>
           </w:pPr>
-          <w:hyperlink w:anchor="_Toc471715217" w:history="1">
+          <w:hyperlink w:anchor="_Toc471725250" w:history="1">
             <w:r>
               <w:rPr>
                 <w:rStyle w:val="Hyperlink"/>
@@ -515,7 +524,7 @@
                 <w:noProof/>
                 <w:webHidden/>
               </w:rPr>
-              <w:instrText xml:space="preserve"> PAGEREF _Toc471715217 \h </w:instrText>
+              <w:instrText xml:space="preserve"> PAGEREF _Toc471725250 \h </w:instrText>
             </w:r>
             <w:r>
               <w:rPr>
@@ -559,7 +568,7 @@
               <w:lang w:eastAsia="de-CH"/>
             </w:rPr>
           </w:pPr>
-          <w:hyperlink w:anchor="_Toc471715218" w:history="1">
+          <w:hyperlink w:anchor="_Toc471725251" w:history="1">
             <w:r>
               <w:rPr>
                 <w:rStyle w:val="Hyperlink"/>
@@ -601,7 +610,7 @@
                 <w:noProof/>
                 <w:webHidden/>
               </w:rPr>
-              <w:instrText xml:space="preserve"> PAGEREF _Toc471715218 \h </w:instrText>
+              <w:instrText xml:space="preserve"> PAGEREF _Toc471725251 \h </w:instrText>
             </w:r>
             <w:r>
               <w:rPr>
@@ -645,7 +654,7 @@
               <w:lang w:eastAsia="de-CH"/>
             </w:rPr>
           </w:pPr>
-          <w:hyperlink w:anchor="_Toc471715219" w:history="1">
+          <w:hyperlink w:anchor="_Toc471725252" w:history="1">
             <w:r>
               <w:rPr>
                 <w:rStyle w:val="Hyperlink"/>
@@ -687,7 +696,7 @@
                 <w:noProof/>
                 <w:webHidden/>
               </w:rPr>
-              <w:instrText xml:space="preserve"> PAGEREF _Toc471715219 \h </w:instrText>
+              <w:instrText xml:space="preserve"> PAGEREF _Toc471725252 \h </w:instrText>
             </w:r>
             <w:r>
               <w:rPr>
@@ -731,7 +740,7 @@
               <w:lang w:eastAsia="de-CH"/>
             </w:rPr>
           </w:pPr>
-          <w:hyperlink w:anchor="_Toc471715220" w:history="1">
+          <w:hyperlink w:anchor="_Toc471725253" w:history="1">
             <w:r>
               <w:rPr>
                 <w:rStyle w:val="Hyperlink"/>
@@ -773,7 +782,7 @@
                 <w:noProof/>
                 <w:webHidden/>
               </w:rPr>
-              <w:instrText xml:space="preserve"> PAGEREF _Toc471715220 \h </w:instrText>
+              <w:instrText xml:space="preserve"> PAGEREF _Toc471725253 \h </w:instrText>
             </w:r>
             <w:r>
               <w:rPr>
@@ -817,7 +826,7 @@
               <w:lang w:eastAsia="de-CH"/>
             </w:rPr>
           </w:pPr>
-          <w:hyperlink w:anchor="_Toc471715221" w:history="1">
+          <w:hyperlink w:anchor="_Toc471725254" w:history="1">
             <w:r>
               <w:rPr>
                 <w:rStyle w:val="Hyperlink"/>
@@ -859,7 +868,7 @@
                 <w:noProof/>
                 <w:webHidden/>
               </w:rPr>
-              <w:instrText xml:space="preserve"> PAGEREF _Toc471715221 \h </w:instrText>
+              <w:instrText xml:space="preserve"> PAGEREF _Toc471725254 \h </w:instrText>
             </w:r>
             <w:r>
               <w:rPr>
@@ -903,7 +912,7 @@
               <w:lang w:eastAsia="de-CH"/>
             </w:rPr>
           </w:pPr>
-          <w:hyperlink w:anchor="_Toc471715222" w:history="1">
+          <w:hyperlink w:anchor="_Toc471725255" w:history="1">
             <w:r>
               <w:rPr>
                 <w:rStyle w:val="Hyperlink"/>
@@ -945,7 +954,7 @@
                 <w:noProof/>
                 <w:webHidden/>
               </w:rPr>
-              <w:instrText xml:space="preserve"> PAGEREF _Toc471715222 \h </w:instrText>
+              <w:instrText xml:space="preserve"> PAGEREF _Toc471725255 \h </w:instrText>
             </w:r>
             <w:r>
               <w:rPr>
@@ -989,7 +998,7 @@
               <w:lang w:eastAsia="de-CH"/>
             </w:rPr>
           </w:pPr>
-          <w:hyperlink w:anchor="_Toc471715223" w:history="1">
+          <w:hyperlink w:anchor="_Toc471725256" w:history="1">
             <w:r>
               <w:rPr>
                 <w:rStyle w:val="Hyperlink"/>
@@ -1010,7 +1019,7 @@
                 <w:rStyle w:val="Hyperlink"/>
                 <w:noProof/>
               </w:rPr>
-              <w:t>Testfälle</w:t>
+              <w:t>Beziehungsbeschreibung</w:t>
             </w:r>
             <w:r>
               <w:rPr>
@@ -1031,7 +1040,7 @@
                 <w:noProof/>
                 <w:webHidden/>
               </w:rPr>
-              <w:instrText xml:space="preserve"> PAGEREF _Toc471715223 \h </w:instrText>
+              <w:instrText xml:space="preserve"> PAGEREF _Toc471725256 \h </w:instrText>
             </w:r>
             <w:r>
               <w:rPr>
@@ -1075,7 +1084,7 @@
               <w:lang w:eastAsia="de-CH"/>
             </w:rPr>
           </w:pPr>
-          <w:hyperlink w:anchor="_Toc471715224" w:history="1">
+          <w:hyperlink w:anchor="_Toc471725257" w:history="1">
             <w:r>
               <w:rPr>
                 <w:rStyle w:val="Hyperlink"/>
@@ -1117,7 +1126,7 @@
                 <w:noProof/>
                 <w:webHidden/>
               </w:rPr>
-              <w:instrText xml:space="preserve"> PAGEREF _Toc471715224 \h </w:instrText>
+              <w:instrText xml:space="preserve"> PAGEREF _Toc471725257 \h </w:instrText>
             </w:r>
             <w:r>
               <w:rPr>
@@ -1161,7 +1170,7 @@
               <w:lang w:eastAsia="de-CH"/>
             </w:rPr>
           </w:pPr>
-          <w:hyperlink w:anchor="_Toc471715225" w:history="1">
+          <w:hyperlink w:anchor="_Toc471725258" w:history="1">
             <w:r>
               <w:rPr>
                 <w:rStyle w:val="Hyperlink"/>
@@ -1203,7 +1212,7 @@
                 <w:noProof/>
                 <w:webHidden/>
               </w:rPr>
-              <w:instrText xml:space="preserve"> PAGEREF _Toc471715225 \h </w:instrText>
+              <w:instrText xml:space="preserve"> PAGEREF _Toc471725258 \h </w:instrText>
             </w:r>
             <w:r>
               <w:rPr>
@@ -1247,7 +1256,7 @@
               <w:lang w:eastAsia="de-CH"/>
             </w:rPr>
           </w:pPr>
-          <w:hyperlink w:anchor="_Toc471715226" w:history="1">
+          <w:hyperlink w:anchor="_Toc471725259" w:history="1">
             <w:r>
               <w:rPr>
                 <w:rStyle w:val="Hyperlink"/>
@@ -1268,7 +1277,7 @@
                 <w:rStyle w:val="Hyperlink"/>
                 <w:noProof/>
               </w:rPr>
-              <w:t>Tests</w:t>
+              <w:t>Tests (Views)</w:t>
             </w:r>
             <w:r>
               <w:rPr>
@@ -1289,7 +1298,7 @@
                 <w:noProof/>
                 <w:webHidden/>
               </w:rPr>
-              <w:instrText xml:space="preserve"> PAGEREF _Toc471715226 \h </w:instrText>
+              <w:instrText xml:space="preserve"> PAGEREF _Toc471725259 \h </w:instrText>
             </w:r>
             <w:r>
               <w:rPr>
@@ -1351,7 +1360,7 @@
       <w:pPr>
         <w:pStyle w:val="berschrift2"/>
       </w:pPr>
-      <w:bookmarkStart w:id="0" w:name="_Toc471715214"/>
+      <w:bookmarkStart w:id="0" w:name="_Toc471725247"/>
       <w:r>
         <w:t>Projektbeschreibung</w:t>
       </w:r>
@@ -1361,7 +1370,7 @@
       <w:pPr>
         <w:pStyle w:val="berschrift3"/>
       </w:pPr>
-      <w:bookmarkStart w:id="1" w:name="_Toc471715215"/>
+      <w:bookmarkStart w:id="1" w:name="_Toc471725248"/>
       <w:r>
         <w:t>Aufgabe</w:t>
       </w:r>
@@ -1384,7 +1393,7 @@
       <w:pPr>
         <w:pStyle w:val="berschrift3"/>
       </w:pPr>
-      <w:bookmarkStart w:id="2" w:name="_Toc471715216"/>
+      <w:bookmarkStart w:id="2" w:name="_Toc471725249"/>
       <w:r>
         <w:t>B</w:t>
       </w:r>
@@ -1411,19 +1420,44 @@
       </w:r>
       <w:r>
         <w:tab/>
-        <w:t xml:space="preserve">Es wird ein Ticketverkaufsystem eingebaut. Veranstaltungen haben eine </w:t>
+        <w:t xml:space="preserve">Es wird ein </w:t>
+      </w:r>
+      <w:proofErr w:type="spellStart"/>
+      <w:r>
+        <w:t>Ticketverkaufsystem</w:t>
+      </w:r>
+      <w:proofErr w:type="spellEnd"/>
+      <w:r>
+        <w:t xml:space="preserve"> eingebaut. Veranstaltungen haben eine </w:t>
       </w:r>
     </w:p>
     <w:p>
       <w:pPr>
         <w:pStyle w:val="KeinLeerraum"/>
-      </w:pPr>
-      <w:r>
-        <w:tab/>
-      </w:r>
-      <w:r>
-        <w:tab/>
-        <w:t>Zuschauerlimite. Zuschauer die an mehreren Veranstaltungen gehen können.</w:t>
+        <w:ind w:left="1416"/>
+      </w:pPr>
+      <w:proofErr w:type="spellStart"/>
+      <w:r>
+        <w:t>Zuschauerlimite</w:t>
+      </w:r>
+      <w:proofErr w:type="spellEnd"/>
+      <w:r>
+        <w:t>.</w:t>
+      </w:r>
+      <w:r>
+        <w:t xml:space="preserve"> </w:t>
+      </w:r>
+      <w:r>
+        <w:t>Und</w:t>
+      </w:r>
+      <w:r>
+        <w:t xml:space="preserve"> Zuschauer die an mehreren Veranstaltungen </w:t>
+      </w:r>
+      <w:r>
+        <w:t>teilnehmen</w:t>
+      </w:r>
+      <w:r>
+        <w:t xml:space="preserve"> können.</w:t>
       </w:r>
     </w:p>
     <w:p>
@@ -1435,7 +1469,7 @@
       <w:pPr>
         <w:pStyle w:val="berschrift3"/>
       </w:pPr>
-      <w:bookmarkStart w:id="3" w:name="_Toc471715217"/>
+      <w:bookmarkStart w:id="3" w:name="_Toc471725250"/>
       <w:r>
         <w:t>Projektumfang</w:t>
       </w:r>
@@ -1553,7 +1587,20 @@
         </w:numPr>
       </w:pPr>
       <w:r>
-        <w:t>Testbericht erstellen</w:t>
+        <w:t>Index setzen</w:t>
+      </w:r>
+    </w:p>
+    <w:p>
+      <w:pPr>
+        <w:rPr>
+          <w:b/>
+        </w:rPr>
+      </w:pPr>
+      <w:r>
+        <w:rPr>
+          <w:b/>
+        </w:rPr>
+        <w:t>Fabrice:</w:t>
       </w:r>
     </w:p>
     <w:p>
@@ -1564,18 +1611,8 @@
           <w:numId w:val="8"/>
         </w:numPr>
       </w:pPr>
-    </w:p>
-    <w:p>
-      <w:pPr>
-        <w:rPr>
-          <w:b/>
-        </w:rPr>
-      </w:pPr>
-      <w:r>
-        <w:rPr>
-          <w:b/>
-        </w:rPr>
-        <w:t>Fabrice:</w:t>
+      <w:r>
+        <w:t>Arbeit an Dokumentation</w:t>
       </w:r>
     </w:p>
     <w:p>
@@ -1587,7 +1624,7 @@
         </w:numPr>
       </w:pPr>
       <w:r>
-        <w:t>Arbeit an Dokumentation</w:t>
+        <w:t>Zeitplanung erstellen</w:t>
       </w:r>
     </w:p>
     <w:p>
@@ -1599,7 +1636,7 @@
         </w:numPr>
       </w:pPr>
       <w:r>
-        <w:t>Zeitplanung erstellen</w:t>
+        <w:t>Testfälle erstellen</w:t>
       </w:r>
     </w:p>
     <w:p>
@@ -1611,7 +1648,7 @@
         </w:numPr>
       </w:pPr>
       <w:r>
-        <w:t>Testfälle erstellen</w:t>
+        <w:t>DML implementieren</w:t>
       </w:r>
     </w:p>
     <w:p>
@@ -1623,18 +1660,6 @@
         </w:numPr>
       </w:pPr>
       <w:r>
-        <w:t>DML implementieren</w:t>
-      </w:r>
-    </w:p>
-    <w:p>
-      <w:pPr>
-        <w:pStyle w:val="Listenabsatz"/>
-        <w:numPr>
-          <w:ilvl w:val="0"/>
-          <w:numId w:val="8"/>
-        </w:numPr>
-      </w:pPr>
-      <w:r>
         <w:t>Views erstellen</w:t>
       </w:r>
     </w:p>
@@ -1642,7 +1667,7 @@
       <w:pPr>
         <w:pStyle w:val="berschrift2"/>
       </w:pPr>
-      <w:bookmarkStart w:id="4" w:name="_Toc471715218"/>
+      <w:bookmarkStart w:id="4" w:name="_Toc471725251"/>
       <w:r>
         <w:t>Analyse</w:t>
       </w:r>
@@ -1652,7 +1677,7 @@
       <w:pPr>
         <w:pStyle w:val="berschrift3"/>
       </w:pPr>
-      <w:bookmarkStart w:id="5" w:name="_Toc471715219"/>
+      <w:bookmarkStart w:id="5" w:name="_Toc471725252"/>
       <w:r>
         <w:t>Anforderungen</w:t>
       </w:r>
@@ -1673,18 +1698,34 @@
     </w:p>
     <w:p>
       <w:r>
-        <w:t xml:space="preserve">Wir haben beschlossen, dass wir das Projekt mit der SQL Workbench abhandeln möchten. Dazu benützen wir einen ganz normalen MySQL-Server den wir mit dem XAMPP Control Panel hosten. Um </w:t>
+        <w:t xml:space="preserve">Wir haben beschlossen, dass wir das Projekt mit der SQL </w:t>
+      </w:r>
+      <w:proofErr w:type="spellStart"/>
+      <w:r>
+        <w:t>Workbench</w:t>
+      </w:r>
+      <w:proofErr w:type="spellEnd"/>
+      <w:r>
+        <w:t xml:space="preserve"> abhandeln möchten. Dazu benützen wir einen ganz normalen MySQL-Server den wir mit dem XAMPP Control Panel hosten. Um </w:t>
       </w:r>
       <w:r>
         <w:lastRenderedPageBreak/>
-        <w:t>die Datenmodelle erstellen zu können, benützen wir die Funktion «Reverse Engineering», die die Workbench anbietet.</w:t>
+        <w:t xml:space="preserve">die Datenmodelle erstellen zu können, benützen wir die Funktion «Reverse Engineering», die die </w:t>
+      </w:r>
+      <w:proofErr w:type="spellStart"/>
+      <w:r>
+        <w:t>Workbench</w:t>
+      </w:r>
+      <w:proofErr w:type="spellEnd"/>
+      <w:r>
+        <w:t xml:space="preserve"> anbietet.</w:t>
       </w:r>
     </w:p>
     <w:p>
       <w:pPr>
         <w:pStyle w:val="berschrift2"/>
       </w:pPr>
-      <w:bookmarkStart w:id="6" w:name="_Toc471715220"/>
+      <w:bookmarkStart w:id="6" w:name="_Toc471725253"/>
       <w:r>
         <w:t>Planung</w:t>
       </w:r>
@@ -1694,7 +1735,7 @@
       <w:pPr>
         <w:pStyle w:val="berschrift3"/>
       </w:pPr>
-      <w:bookmarkStart w:id="7" w:name="_Toc471715221"/>
+      <w:bookmarkStart w:id="7" w:name="_Toc471725254"/>
       <w:r>
         <w:t>Zeitplan</w:t>
       </w:r>
@@ -2393,7 +2434,7 @@
         <mc:AlternateContent>
           <mc:Choice Requires="wps">
             <w:drawing>
-              <wp:anchor distT="0" distB="0" distL="114300" distR="114300" simplePos="0" relativeHeight="251656192" behindDoc="0" locked="0" layoutInCell="1" allowOverlap="1" wp14:anchorId="0E9A2091" wp14:editId="49E01DBC">
+              <wp:anchor distT="0" distB="0" distL="114300" distR="114300" simplePos="0" relativeHeight="251656192" behindDoc="0" locked="0" layoutInCell="1" allowOverlap="1" wp14:anchorId="28181E61" wp14:editId="40523EAA">
                 <wp:simplePos x="0" y="0"/>
                 <wp:positionH relativeFrom="column">
                   <wp:posOffset>0</wp:posOffset>
@@ -2482,7 +2523,7 @@
         <mc:AlternateContent>
           <mc:Choice Requires="wps">
             <w:drawing>
-              <wp:anchor distT="0" distB="0" distL="114300" distR="114300" simplePos="0" relativeHeight="251657216" behindDoc="0" locked="0" layoutInCell="1" allowOverlap="1" wp14:anchorId="35E1A4F1" wp14:editId="2C817DC1">
+              <wp:anchor distT="0" distB="0" distL="114300" distR="114300" simplePos="0" relativeHeight="251657216" behindDoc="0" locked="0" layoutInCell="1" allowOverlap="1" wp14:anchorId="2E3AC7EA" wp14:editId="201432C7">
                 <wp:simplePos x="0" y="0"/>
                 <wp:positionH relativeFrom="column">
                   <wp:posOffset>0</wp:posOffset>
@@ -2562,7 +2603,7 @@
           </mc:Choice>
           <mc:Fallback>
             <w:pict>
-              <v:rect w14:anchorId="35E1A4F1" id="Rechteck 7" o:spid="_x0000_s1026" style="position:absolute;margin-left:0;margin-top:0;width:11.15pt;height:10.3pt;z-index:251657216;visibility:visible;mso-wrap-style:square;mso-width-percent:0;mso-height-percent:0;mso-wrap-distance-left:9pt;mso-wrap-distance-top:0;mso-wrap-distance-right:9pt;mso-wrap-distance-bottom:0;mso-position-horizontal:absolute;mso-position-horizontal-relative:text;mso-position-vertical:absolute;mso-position-vertical-relative:text;mso-width-percent:0;mso-height-percent:0;mso-width-relative:page;mso-height-relative:page;v-text-anchor:middle" o:gfxdata="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" fillcolor="#eba6f0" strokecolor="#eba6f0" strokeweight="1pt">
+              <v:rect w14:anchorId="2E3AC7EA" id="Rechteck 7" o:spid="_x0000_s1026" style="position:absolute;margin-left:0;margin-top:0;width:11.15pt;height:10.3pt;z-index:251657216;visibility:visible;mso-wrap-style:square;mso-width-percent:0;mso-height-percent:0;mso-wrap-distance-left:9pt;mso-wrap-distance-top:0;mso-wrap-distance-right:9pt;mso-wrap-distance-bottom:0;mso-position-horizontal:absolute;mso-position-horizontal-relative:text;mso-position-vertical:absolute;mso-position-vertical-relative:text;mso-width-percent:0;mso-height-percent:0;mso-width-relative:page;mso-height-relative:page;v-text-anchor:middle" o:gfxdata="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" fillcolor="#eba6f0" strokecolor="#eba6f0" strokeweight="1pt">
                 <v:textbox>
                   <w:txbxContent>
                     <w:p>
@@ -2592,7 +2633,7 @@
         <mc:AlternateContent>
           <mc:Choice Requires="wps">
             <w:drawing>
-              <wp:anchor distT="0" distB="0" distL="114300" distR="114300" simplePos="0" relativeHeight="251658240" behindDoc="0" locked="0" layoutInCell="1" allowOverlap="1" wp14:anchorId="7EC22489" wp14:editId="79008A49">
+              <wp:anchor distT="0" distB="0" distL="114300" distR="114300" simplePos="0" relativeHeight="251658240" behindDoc="0" locked="0" layoutInCell="1" allowOverlap="1" wp14:anchorId="41ECBCCE" wp14:editId="321413BD">
                 <wp:simplePos x="0" y="0"/>
                 <wp:positionH relativeFrom="column">
                   <wp:posOffset>0</wp:posOffset>
@@ -2681,7 +2722,7 @@
         <mc:AlternateContent>
           <mc:Choice Requires="wps">
             <w:drawing>
-              <wp:anchor distT="0" distB="0" distL="114300" distR="114300" simplePos="0" relativeHeight="251659264" behindDoc="0" locked="0" layoutInCell="1" allowOverlap="1" wp14:anchorId="24C60FBA" wp14:editId="5D561A20">
+              <wp:anchor distT="0" distB="0" distL="114300" distR="114300" simplePos="0" relativeHeight="251659264" behindDoc="0" locked="0" layoutInCell="1" allowOverlap="1" wp14:anchorId="4745F886" wp14:editId="625C15BA">
                 <wp:simplePos x="0" y="0"/>
                 <wp:positionH relativeFrom="column">
                   <wp:posOffset>-6985</wp:posOffset>
@@ -2769,7 +2810,7 @@
         <w:lastRenderedPageBreak/>
         <w:t xml:space="preserve"> </w:t>
       </w:r>
-      <w:bookmarkStart w:id="8" w:name="_Toc471715222"/>
+      <w:bookmarkStart w:id="8" w:name="_Toc471725255"/>
       <w:r>
         <w:t>Design</w:t>
       </w:r>
@@ -2790,10 +2831,10 @@
           <w:lang w:eastAsia="de-CH"/>
         </w:rPr>
         <w:drawing>
-          <wp:inline distT="0" distB="0" distL="0" distR="0" wp14:anchorId="4B35295F" wp14:editId="518102FE">
-            <wp:extent cx="4895850" cy="4254188"/>
+          <wp:inline distT="0" distB="0" distL="0" distR="0" wp14:anchorId="01BA73BD" wp14:editId="68F6D41A">
+            <wp:extent cx="5760720" cy="4116334"/>
             <wp:effectExtent l="0" t="0" r="0" b="0"/>
-            <wp:docPr id="1" name="Grafik 1"/>
+            <wp:docPr id="3" name="Grafik 3" descr="C:\Users\Fabrice\Documents\_TBZ\Module TBZ\M153\musikagentur_sql\Documentation\ERD\ERM V4.PNG"/>
             <wp:cNvGraphicFramePr>
               <a:graphicFrameLocks xmlns:a="http://schemas.openxmlformats.org/drawingml/2006/main" noChangeAspect="1"/>
             </wp:cNvGraphicFramePr>
@@ -2801,29 +2842,36 @@
               <a:graphicData uri="http://schemas.openxmlformats.org/drawingml/2006/picture">
                 <pic:pic xmlns:pic="http://schemas.openxmlformats.org/drawingml/2006/picture">
                   <pic:nvPicPr>
-                    <pic:cNvPr id="1" name="ERM V2.png"/>
-                    <pic:cNvPicPr/>
+                    <pic:cNvPr id="0" name="Picture 2" descr="C:\Users\Fabrice\Documents\_TBZ\Module TBZ\M153\musikagentur_sql\Documentation\ERD\ERM V4.PNG"/>
+                    <pic:cNvPicPr>
+                      <a:picLocks noChangeAspect="1" noChangeArrowheads="1"/>
+                    </pic:cNvPicPr>
                   </pic:nvPicPr>
                   <pic:blipFill>
-                    <a:blip r:embed="rId8" cstate="print">
+                    <a:blip r:embed="rId8">
                       <a:extLst>
                         <a:ext uri="{28A0092B-C50C-407E-A947-70E740481C1C}">
                           <a14:useLocalDpi xmlns:a14="http://schemas.microsoft.com/office/drawing/2010/main" val="0"/>
                         </a:ext>
                       </a:extLst>
                     </a:blip>
+                    <a:srcRect/>
                     <a:stretch>
                       <a:fillRect/>
                     </a:stretch>
                   </pic:blipFill>
-                  <pic:spPr>
+                  <pic:spPr bwMode="auto">
                     <a:xfrm>
                       <a:off x="0" y="0"/>
-                      <a:ext cx="4895850" cy="4254188"/>
+                      <a:ext cx="5760720" cy="4116334"/>
                     </a:xfrm>
                     <a:prstGeom prst="rect">
                       <a:avLst/>
                     </a:prstGeom>
+                    <a:noFill/>
+                    <a:ln>
+                      <a:noFill/>
+                    </a:ln>
                   </pic:spPr>
                 </pic:pic>
               </a:graphicData>
@@ -2973,10 +3021,10 @@
       <w:pPr>
         <w:pStyle w:val="berschrift3"/>
       </w:pPr>
+      <w:bookmarkStart w:id="9" w:name="_Toc471725256"/>
       <w:r>
         <w:t>Beziehungsbeschreibung</w:t>
       </w:r>
-      <w:bookmarkStart w:id="9" w:name="_GoBack"/>
       <w:bookmarkEnd w:id="9"/>
     </w:p>
     <w:tbl>
@@ -3336,7 +3384,7 @@
       <w:pPr>
         <w:pStyle w:val="berschrift2"/>
       </w:pPr>
-      <w:bookmarkStart w:id="10" w:name="_Toc471715224"/>
+      <w:bookmarkStart w:id="10" w:name="_Toc471725257"/>
       <w:r>
         <w:lastRenderedPageBreak/>
         <w:t>Vorgehensbeschreibung</w:t>
@@ -3357,7 +3405,7 @@
       <w:pPr>
         <w:pStyle w:val="berschrift2"/>
       </w:pPr>
-      <w:bookmarkStart w:id="11" w:name="_Toc471715225"/>
+      <w:bookmarkStart w:id="11" w:name="_Toc471725258"/>
       <w:r>
         <w:t>Testung</w:t>
       </w:r>
@@ -3367,20 +3415,20 @@
       <w:pPr>
         <w:pStyle w:val="berschrift3"/>
       </w:pPr>
-      <w:bookmarkStart w:id="12" w:name="_Toc471715226"/>
+      <w:bookmarkStart w:id="12" w:name="_Toc471725259"/>
       <w:r>
         <w:t>Tests</w:t>
       </w:r>
+      <w:r>
+        <w:t xml:space="preserve"> </w:t>
+      </w:r>
+      <w:r>
+        <w:t>(Views</w:t>
+      </w:r>
+      <w:r>
+        <w:t>)</w:t>
+      </w:r>
       <w:bookmarkEnd w:id="12"/>
-      <w:r>
-        <w:t xml:space="preserve"> </w:t>
-      </w:r>
-      <w:r>
-        <w:t>(Views</w:t>
-      </w:r>
-      <w:r>
-        <w:t>)</w:t>
-      </w:r>
     </w:p>
     <w:p>
       <w:pPr>
@@ -3390,6 +3438,462 @@
           <w:numId w:val="11"/>
         </w:numPr>
       </w:pPr>
+      <w:r>
+        <w:rPr>
+          <w:b/>
+        </w:rPr>
+        <w:t>Veranstaltung &amp;</w:t>
+      </w:r>
+      <w:r>
+        <w:rPr>
+          <w:b/>
+        </w:rPr>
+        <w:t xml:space="preserve"> </w:t>
+      </w:r>
+      <w:r>
+        <w:rPr>
+          <w:b/>
+        </w:rPr>
+        <w:t>Auftritt</w:t>
+      </w:r>
+      <w:r>
+        <w:rPr>
+          <w:b/>
+        </w:rPr>
+        <w:t xml:space="preserve"> &amp; </w:t>
+      </w:r>
+      <w:r>
+        <w:rPr>
+          <w:b/>
+        </w:rPr>
+        <w:t>Band &amp;</w:t>
+      </w:r>
+      <w:r>
+        <w:rPr>
+          <w:b/>
+        </w:rPr>
+        <w:t xml:space="preserve"> </w:t>
+      </w:r>
+      <w:r>
+        <w:rPr>
+          <w:b/>
+        </w:rPr>
+        <w:t>DJ</w:t>
+      </w:r>
+      <w:r>
+        <w:t xml:space="preserve"> (</w:t>
+      </w:r>
+      <w:r>
+        <w:t>«</w:t>
+      </w:r>
+      <w:proofErr w:type="spellStart"/>
+      <w:r>
+        <w:t>VeranstaltungAuftrittBandDJ</w:t>
+      </w:r>
+      <w:proofErr w:type="spellEnd"/>
+      <w:r>
+        <w:t>»</w:t>
+      </w:r>
+      <w:r>
+        <w:t>)</w:t>
+      </w:r>
+    </w:p>
+    <w:p>
+      <w:pPr>
+        <w:pStyle w:val="Listenabsatz"/>
+        <w:numPr>
+          <w:ilvl w:val="0"/>
+          <w:numId w:val="12"/>
+        </w:numPr>
+      </w:pPr>
+      <w:r>
+        <w:rPr>
+          <w:noProof/>
+          <w:lang w:eastAsia="de-CH"/>
+        </w:rPr>
+        <w:drawing>
+          <wp:anchor distT="0" distB="0" distL="114300" distR="114300" simplePos="0" relativeHeight="251660288" behindDoc="0" locked="0" layoutInCell="1" allowOverlap="1" wp14:anchorId="56934282" wp14:editId="6A6B5E6C">
+            <wp:simplePos x="0" y="0"/>
+            <wp:positionH relativeFrom="column">
+              <wp:posOffset>214789</wp:posOffset>
+            </wp:positionH>
+            <wp:positionV relativeFrom="paragraph">
+              <wp:posOffset>220345</wp:posOffset>
+            </wp:positionV>
+            <wp:extent cx="5760720" cy="1485588"/>
+            <wp:effectExtent l="0" t="0" r="0" b="635"/>
+            <wp:wrapThrough wrapText="bothSides">
+              <wp:wrapPolygon edited="0">
+                <wp:start x="0" y="0"/>
+                <wp:lineTo x="0" y="21332"/>
+                <wp:lineTo x="21500" y="21332"/>
+                <wp:lineTo x="21500" y="0"/>
+                <wp:lineTo x="0" y="0"/>
+              </wp:wrapPolygon>
+            </wp:wrapThrough>
+            <wp:docPr id="4" name="Grafik 4" descr="C:\Users\Fabrice\Documents\_TBZ\Module TBZ\M153\musikagentur_sql\Documentation\ViewBilder\View 1.PNG"/>
+            <wp:cNvGraphicFramePr>
+              <a:graphicFrameLocks xmlns:a="http://schemas.openxmlformats.org/drawingml/2006/main" noChangeAspect="1"/>
+            </wp:cNvGraphicFramePr>
+            <a:graphic xmlns:a="http://schemas.openxmlformats.org/drawingml/2006/main">
+              <a:graphicData uri="http://schemas.openxmlformats.org/drawingml/2006/picture">
+                <pic:pic xmlns:pic="http://schemas.openxmlformats.org/drawingml/2006/picture">
+                  <pic:nvPicPr>
+                    <pic:cNvPr id="0" name="Picture 3" descr="C:\Users\Fabrice\Documents\_TBZ\Module TBZ\M153\musikagentur_sql\Documentation\ViewBilder\View 1.PNG"/>
+                    <pic:cNvPicPr>
+                      <a:picLocks noChangeAspect="1" noChangeArrowheads="1"/>
+                    </pic:cNvPicPr>
+                  </pic:nvPicPr>
+                  <pic:blipFill>
+                    <a:blip r:embed="rId9" cstate="print">
+                      <a:extLst>
+                        <a:ext uri="{28A0092B-C50C-407E-A947-70E740481C1C}">
+                          <a14:useLocalDpi xmlns:a14="http://schemas.microsoft.com/office/drawing/2010/main" val="0"/>
+                        </a:ext>
+                      </a:extLst>
+                    </a:blip>
+                    <a:srcRect/>
+                    <a:stretch>
+                      <a:fillRect/>
+                    </a:stretch>
+                  </pic:blipFill>
+                  <pic:spPr bwMode="auto">
+                    <a:xfrm>
+                      <a:off x="0" y="0"/>
+                      <a:ext cx="5760720" cy="1485588"/>
+                    </a:xfrm>
+                    <a:prstGeom prst="rect">
+                      <a:avLst/>
+                    </a:prstGeom>
+                    <a:noFill/>
+                    <a:ln>
+                      <a:noFill/>
+                    </a:ln>
+                  </pic:spPr>
+                </pic:pic>
+              </a:graphicData>
+            </a:graphic>
+            <wp14:sizeRelH relativeFrom="page">
+              <wp14:pctWidth>0</wp14:pctWidth>
+            </wp14:sizeRelH>
+            <wp14:sizeRelV relativeFrom="page">
+              <wp14:pctHeight>0</wp14:pctHeight>
+            </wp14:sizeRelV>
+          </wp:anchor>
+        </w:drawing>
+      </w:r>
+      <w:r>
+        <w:t>Zeigt alle Auftritte von allen Veranstaltungen.</w:t>
+      </w:r>
+    </w:p>
+    <w:p>
+      <w:pPr>
+        <w:pStyle w:val="Listenabsatz"/>
+        <w:ind w:left="1080"/>
+      </w:pPr>
+    </w:p>
+    <w:p>
+      <w:pPr>
+        <w:pStyle w:val="Listenabsatz"/>
+        <w:numPr>
+          <w:ilvl w:val="0"/>
+          <w:numId w:val="11"/>
+        </w:numPr>
+      </w:pPr>
+      <w:r>
+        <w:rPr>
+          <w:b/>
+        </w:rPr>
+        <w:t>Band</w:t>
+      </w:r>
+      <w:r>
+        <w:rPr>
+          <w:b/>
+        </w:rPr>
+        <w:t xml:space="preserve"> </w:t>
+      </w:r>
+      <w:r>
+        <w:rPr>
+          <w:b/>
+        </w:rPr>
+        <w:t>Mitglieder</w:t>
+      </w:r>
+      <w:r>
+        <w:t xml:space="preserve"> (</w:t>
+      </w:r>
+      <w:r>
+        <w:t>«</w:t>
+      </w:r>
+      <w:proofErr w:type="spellStart"/>
+      <w:r>
+        <w:t>BandMitglieder</w:t>
+      </w:r>
+      <w:proofErr w:type="spellEnd"/>
+      <w:r>
+        <w:t>»</w:t>
+      </w:r>
+      <w:r>
+        <w:t>)</w:t>
+      </w:r>
+    </w:p>
+    <w:p>
+      <w:pPr>
+        <w:pStyle w:val="Listenabsatz"/>
+        <w:numPr>
+          <w:ilvl w:val="0"/>
+          <w:numId w:val="12"/>
+        </w:numPr>
+      </w:pPr>
+      <w:r>
+        <w:rPr>
+          <w:noProof/>
+          <w:lang w:eastAsia="de-CH"/>
+        </w:rPr>
+        <w:drawing>
+          <wp:anchor distT="0" distB="0" distL="114300" distR="114300" simplePos="0" relativeHeight="251661312" behindDoc="0" locked="0" layoutInCell="1" allowOverlap="1" wp14:anchorId="1BD2EBEA" wp14:editId="05B13C83">
+            <wp:simplePos x="0" y="0"/>
+            <wp:positionH relativeFrom="column">
+              <wp:posOffset>214312</wp:posOffset>
+            </wp:positionH>
+            <wp:positionV relativeFrom="paragraph">
+              <wp:posOffset>225743</wp:posOffset>
+            </wp:positionV>
+            <wp:extent cx="5760720" cy="3133127"/>
+            <wp:effectExtent l="0" t="0" r="0" b="0"/>
+            <wp:wrapThrough wrapText="bothSides">
+              <wp:wrapPolygon edited="0">
+                <wp:start x="0" y="0"/>
+                <wp:lineTo x="0" y="21407"/>
+                <wp:lineTo x="21500" y="21407"/>
+                <wp:lineTo x="21500" y="0"/>
+                <wp:lineTo x="0" y="0"/>
+              </wp:wrapPolygon>
+            </wp:wrapThrough>
+            <wp:docPr id="9" name="Grafik 9" descr="C:\Users\Fabrice\Documents\_TBZ\Module TBZ\M153\musikagentur_sql\Documentation\ViewBilder\View 2.PNG"/>
+            <wp:cNvGraphicFramePr>
+              <a:graphicFrameLocks xmlns:a="http://schemas.openxmlformats.org/drawingml/2006/main" noChangeAspect="1"/>
+            </wp:cNvGraphicFramePr>
+            <a:graphic xmlns:a="http://schemas.openxmlformats.org/drawingml/2006/main">
+              <a:graphicData uri="http://schemas.openxmlformats.org/drawingml/2006/picture">
+                <pic:pic xmlns:pic="http://schemas.openxmlformats.org/drawingml/2006/picture">
+                  <pic:nvPicPr>
+                    <pic:cNvPr id="0" name="Picture 4" descr="C:\Users\Fabrice\Documents\_TBZ\Module TBZ\M153\musikagentur_sql\Documentation\ViewBilder\View 2.PNG"/>
+                    <pic:cNvPicPr>
+                      <a:picLocks noChangeAspect="1" noChangeArrowheads="1"/>
+                    </pic:cNvPicPr>
+                  </pic:nvPicPr>
+                  <pic:blipFill>
+                    <a:blip r:embed="rId10">
+                      <a:extLst>
+                        <a:ext uri="{28A0092B-C50C-407E-A947-70E740481C1C}">
+                          <a14:useLocalDpi xmlns:a14="http://schemas.microsoft.com/office/drawing/2010/main" val="0"/>
+                        </a:ext>
+                      </a:extLst>
+                    </a:blip>
+                    <a:srcRect/>
+                    <a:stretch>
+                      <a:fillRect/>
+                    </a:stretch>
+                  </pic:blipFill>
+                  <pic:spPr bwMode="auto">
+                    <a:xfrm>
+                      <a:off x="0" y="0"/>
+                      <a:ext cx="5760720" cy="3133127"/>
+                    </a:xfrm>
+                    <a:prstGeom prst="rect">
+                      <a:avLst/>
+                    </a:prstGeom>
+                    <a:noFill/>
+                    <a:ln>
+                      <a:noFill/>
+                    </a:ln>
+                  </pic:spPr>
+                </pic:pic>
+              </a:graphicData>
+            </a:graphic>
+            <wp14:sizeRelH relativeFrom="page">
+              <wp14:pctWidth>0</wp14:pctWidth>
+            </wp14:sizeRelH>
+            <wp14:sizeRelV relativeFrom="page">
+              <wp14:pctHeight>0</wp14:pctHeight>
+            </wp14:sizeRelV>
+          </wp:anchor>
+        </w:drawing>
+      </w:r>
+      <w:r>
+        <w:t>Zeigt alle Mitglieder einer Band. (Person kann in 2 oder mehreren Bands spielen)</w:t>
+      </w:r>
+    </w:p>
+    <w:p/>
+    <w:p>
+      <w:pPr>
+        <w:pStyle w:val="Listenabsatz"/>
+        <w:numPr>
+          <w:ilvl w:val="0"/>
+          <w:numId w:val="11"/>
+        </w:numPr>
+      </w:pPr>
+      <w:r>
+        <w:rPr>
+          <w:b/>
+        </w:rPr>
+        <w:t>Veranstaltung</w:t>
+      </w:r>
+      <w:r>
+        <w:rPr>
+          <w:b/>
+        </w:rPr>
+        <w:t xml:space="preserve"> </w:t>
+      </w:r>
+      <w:r>
+        <w:rPr>
+          <w:b/>
+        </w:rPr>
+        <w:t>z</w:t>
+      </w:r>
+      <w:r>
+        <w:rPr>
+          <w:b/>
+        </w:rPr>
+        <w:t>wischen</w:t>
+      </w:r>
+      <w:r>
+        <w:rPr>
+          <w:b/>
+        </w:rPr>
+        <w:t xml:space="preserve"> </w:t>
+      </w:r>
+      <w:r>
+        <w:rPr>
+          <w:b/>
+        </w:rPr>
+        <w:t>Zeitrahme</w:t>
+      </w:r>
+      <w:r>
+        <w:rPr>
+          <w:b/>
+        </w:rPr>
+        <w:t>n</w:t>
+      </w:r>
+      <w:r>
+        <w:t xml:space="preserve"> (</w:t>
+      </w:r>
+      <w:r>
+        <w:t>«</w:t>
+      </w:r>
+      <w:proofErr w:type="spellStart"/>
+      <w:r>
+        <w:t>VeranstaltungZwischenZeitrahme</w:t>
+      </w:r>
+      <w:proofErr w:type="spellEnd"/>
+      <w:r>
+        <w:t>»</w:t>
+      </w:r>
+      <w:r>
+        <w:t>)</w:t>
+      </w:r>
+    </w:p>
+    <w:p>
+      <w:pPr>
+        <w:pStyle w:val="Listenabsatz"/>
+        <w:numPr>
+          <w:ilvl w:val="0"/>
+          <w:numId w:val="12"/>
+        </w:numPr>
+      </w:pPr>
+      <w:r>
+        <w:t>Zeigt alles Veranstaltungen die nach folgendem Datum stattfinden. (2017-05-01)</w:t>
+      </w:r>
+      <w:bookmarkStart w:id="13" w:name="_GoBack"/>
+      <w:bookmarkEnd w:id="13"/>
+    </w:p>
+    <w:p>
+      <w:pPr>
+        <w:pStyle w:val="Listenabsatz"/>
+        <w:ind w:left="1080"/>
+      </w:pPr>
+    </w:p>
+    <w:p>
+      <w:pPr>
+        <w:pStyle w:val="Listenabsatz"/>
+        <w:numPr>
+          <w:ilvl w:val="0"/>
+          <w:numId w:val="11"/>
+        </w:numPr>
+      </w:pPr>
+      <w:r>
+        <w:rPr>
+          <w:b/>
+        </w:rPr>
+        <w:t>Personen</w:t>
+      </w:r>
+      <w:r>
+        <w:rPr>
+          <w:b/>
+        </w:rPr>
+        <w:t xml:space="preserve"> </w:t>
+      </w:r>
+      <w:r>
+        <w:rPr>
+          <w:b/>
+        </w:rPr>
+        <w:t>mit</w:t>
+      </w:r>
+      <w:r>
+        <w:rPr>
+          <w:b/>
+        </w:rPr>
+        <w:t xml:space="preserve"> </w:t>
+      </w:r>
+      <w:r>
+        <w:rPr>
+          <w:b/>
+        </w:rPr>
+        <w:t>Gleichem</w:t>
+      </w:r>
+      <w:r>
+        <w:rPr>
+          <w:b/>
+        </w:rPr>
+        <w:t xml:space="preserve"> </w:t>
+      </w:r>
+      <w:r>
+        <w:rPr>
+          <w:b/>
+        </w:rPr>
+        <w:t>Instrument</w:t>
+      </w:r>
+      <w:r>
+        <w:t xml:space="preserve"> («</w:t>
+      </w:r>
+      <w:proofErr w:type="spellStart"/>
+      <w:r>
+        <w:t>PersonenMitGleichemInstrument</w:t>
+      </w:r>
+      <w:proofErr w:type="spellEnd"/>
+      <w:r>
+        <w:t>»)</w:t>
+      </w:r>
+    </w:p>
+    <w:p>
+      <w:pPr>
+        <w:pStyle w:val="Listenabsatz"/>
+        <w:numPr>
+          <w:ilvl w:val="0"/>
+          <w:numId w:val="12"/>
+        </w:numPr>
+      </w:pPr>
+      <w:r>
+        <w:t>Zeigt alle Personen die das gleiche Instrument spielen. (</w:t>
+      </w:r>
+      <w:proofErr w:type="spellStart"/>
+      <w:r>
+        <w:t>Vocal</w:t>
+      </w:r>
+      <w:proofErr w:type="spellEnd"/>
+      <w:r>
+        <w:t>)</w:t>
+      </w:r>
     </w:p>
     <w:p>
       <w:pPr>
@@ -3402,8 +3906,8 @@
     </w:p>
     <w:p/>
     <w:sectPr>
-      <w:headerReference w:type="default" r:id="rId9"/>
-      <w:footerReference w:type="default" r:id="rId10"/>
+      <w:headerReference w:type="default" r:id="rId11"/>
+      <w:footerReference w:type="default" r:id="rId12"/>
       <w:pgSz w:w="11906" w:h="16838"/>
       <w:pgMar w:top="1417" w:right="1417" w:bottom="1134" w:left="1417" w:header="708" w:footer="708" w:gutter="0"/>
       <w:cols w:space="708"/>
@@ -3472,14 +3976,27 @@
     <w:r>
       <w:t xml:space="preserve"> / </w:t>
     </w:r>
-    <w:fldSimple w:instr=" NUMPAGES   \* MERGEFORMAT ">
-      <w:r>
-        <w:rPr>
-          <w:noProof/>
-        </w:rPr>
-        <w:t>6</w:t>
-      </w:r>
-    </w:fldSimple>
+    <w:r>
+      <w:fldChar w:fldCharType="begin"/>
+    </w:r>
+    <w:r>
+      <w:instrText xml:space="preserve"> NUMPAGES   \* MERGEFORMAT </w:instrText>
+    </w:r>
+    <w:r>
+      <w:fldChar w:fldCharType="separate"/>
+    </w:r>
+    <w:r>
+      <w:rPr>
+        <w:noProof/>
+      </w:rPr>
+      <w:t>6</w:t>
+    </w:r>
+    <w:r>
+      <w:rPr>
+        <w:noProof/>
+      </w:rPr>
+      <w:fldChar w:fldCharType="end"/>
+    </w:r>
   </w:p>
 </w:ftr>
 </file>
@@ -4588,6 +5105,119 @@
       </w:rPr>
     </w:lvl>
   </w:abstractNum>
+  <w:abstractNum w:abstractNumId="10" w15:restartNumberingAfterBreak="0">
+    <w:nsid w:val="6CAA13EC"/>
+    <w:multiLevelType w:val="hybridMultilevel"/>
+    <w:tmpl w:val="24C88F20"/>
+    <w:lvl w:ilvl="0" w:tplc="FDD814B8">
+      <w:start w:val="1"/>
+      <w:numFmt w:val="bullet"/>
+      <w:lvlText w:val=""/>
+      <w:lvlJc w:val="left"/>
+      <w:pPr>
+        <w:ind w:left="1080" w:hanging="360"/>
+      </w:pPr>
+      <w:rPr>
+        <w:rFonts w:ascii="Wingdings" w:eastAsiaTheme="minorHAnsi" w:hAnsi="Wingdings" w:cstheme="minorBidi" w:hint="default"/>
+      </w:rPr>
+    </w:lvl>
+    <w:lvl w:ilvl="1" w:tplc="08070003" w:tentative="1">
+      <w:start w:val="1"/>
+      <w:numFmt w:val="bullet"/>
+      <w:lvlText w:val="o"/>
+      <w:lvlJc w:val="left"/>
+      <w:pPr>
+        <w:ind w:left="1800" w:hanging="360"/>
+      </w:pPr>
+      <w:rPr>
+        <w:rFonts w:ascii="Courier New" w:hAnsi="Courier New" w:cs="Courier New" w:hint="default"/>
+      </w:rPr>
+    </w:lvl>
+    <w:lvl w:ilvl="2" w:tplc="08070005" w:tentative="1">
+      <w:start w:val="1"/>
+      <w:numFmt w:val="bullet"/>
+      <w:lvlText w:val=""/>
+      <w:lvlJc w:val="left"/>
+      <w:pPr>
+        <w:ind w:left="2520" w:hanging="360"/>
+      </w:pPr>
+      <w:rPr>
+        <w:rFonts w:ascii="Wingdings" w:hAnsi="Wingdings" w:hint="default"/>
+      </w:rPr>
+    </w:lvl>
+    <w:lvl w:ilvl="3" w:tplc="08070001" w:tentative="1">
+      <w:start w:val="1"/>
+      <w:numFmt w:val="bullet"/>
+      <w:lvlText w:val=""/>
+      <w:lvlJc w:val="left"/>
+      <w:pPr>
+        <w:ind w:left="3240" w:hanging="360"/>
+      </w:pPr>
+      <w:rPr>
+        <w:rFonts w:ascii="Symbol" w:hAnsi="Symbol" w:hint="default"/>
+      </w:rPr>
+    </w:lvl>
+    <w:lvl w:ilvl="4" w:tplc="08070003" w:tentative="1">
+      <w:start w:val="1"/>
+      <w:numFmt w:val="bullet"/>
+      <w:lvlText w:val="o"/>
+      <w:lvlJc w:val="left"/>
+      <w:pPr>
+        <w:ind w:left="3960" w:hanging="360"/>
+      </w:pPr>
+      <w:rPr>
+        <w:rFonts w:ascii="Courier New" w:hAnsi="Courier New" w:cs="Courier New" w:hint="default"/>
+      </w:rPr>
+    </w:lvl>
+    <w:lvl w:ilvl="5" w:tplc="08070005" w:tentative="1">
+      <w:start w:val="1"/>
+      <w:numFmt w:val="bullet"/>
+      <w:lvlText w:val=""/>
+      <w:lvlJc w:val="left"/>
+      <w:pPr>
+        <w:ind w:left="4680" w:hanging="360"/>
+      </w:pPr>
+      <w:rPr>
+        <w:rFonts w:ascii="Wingdings" w:hAnsi="Wingdings" w:hint="default"/>
+      </w:rPr>
+    </w:lvl>
+    <w:lvl w:ilvl="6" w:tplc="08070001" w:tentative="1">
+      <w:start w:val="1"/>
+      <w:numFmt w:val="bullet"/>
+      <w:lvlText w:val=""/>
+      <w:lvlJc w:val="left"/>
+      <w:pPr>
+        <w:ind w:left="5400" w:hanging="360"/>
+      </w:pPr>
+      <w:rPr>
+        <w:rFonts w:ascii="Symbol" w:hAnsi="Symbol" w:hint="default"/>
+      </w:rPr>
+    </w:lvl>
+    <w:lvl w:ilvl="7" w:tplc="08070003" w:tentative="1">
+      <w:start w:val="1"/>
+      <w:numFmt w:val="bullet"/>
+      <w:lvlText w:val="o"/>
+      <w:lvlJc w:val="left"/>
+      <w:pPr>
+        <w:ind w:left="6120" w:hanging="360"/>
+      </w:pPr>
+      <w:rPr>
+        <w:rFonts w:ascii="Courier New" w:hAnsi="Courier New" w:cs="Courier New" w:hint="default"/>
+      </w:rPr>
+    </w:lvl>
+    <w:lvl w:ilvl="8" w:tplc="08070005" w:tentative="1">
+      <w:start w:val="1"/>
+      <w:numFmt w:val="bullet"/>
+      <w:lvlText w:val=""/>
+      <w:lvlJc w:val="left"/>
+      <w:pPr>
+        <w:ind w:left="6840" w:hanging="360"/>
+      </w:pPr>
+      <w:rPr>
+        <w:rFonts w:ascii="Wingdings" w:hAnsi="Wingdings" w:hint="default"/>
+      </w:rPr>
+    </w:lvl>
+  </w:abstractNum>
   <w:num w:numId="1">
     <w:abstractNumId w:val="9"/>
   </w:num>
@@ -4620,6 +5250,9 @@
   </w:num>
   <w:num w:numId="11">
     <w:abstractNumId w:val="6"/>
+  </w:num>
+  <w:num w:numId="12">
+    <w:abstractNumId w:val="10"/>
   </w:num>
 </w:numbering>
 </file>
@@ -5104,7 +5737,7 @@
     <w:uiPriority w:val="9"/>
     <w:unhideWhenUsed/>
     <w:qFormat/>
-    <w:rsid w:val="00BF2E50"/>
+    <w:rsid w:val="00390621"/>
     <w:pPr>
       <w:keepNext/>
       <w:keepLines/>
@@ -5112,7 +5745,8 @@
         <w:ilvl w:val="2"/>
         <w:numId w:val="5"/>
       </w:numPr>
-      <w:spacing w:before="40" w:after="0"/>
+      <w:spacing w:before="120" w:after="120" w:line="257" w:lineRule="auto"/>
+      <w:ind w:left="1225" w:hanging="505"/>
       <w:outlineLvl w:val="3"/>
     </w:pPr>
     <w:rPr>
@@ -5237,7 +5871,7 @@
     <w:basedOn w:val="Absatz-Standardschriftart"/>
     <w:link w:val="berschrift4"/>
     <w:uiPriority w:val="9"/>
-    <w:rsid w:val="00BF2E50"/>
+    <w:rsid w:val="00390621"/>
     <w:rPr>
       <w:rFonts w:ascii="Century Gothic" w:eastAsiaTheme="majorEastAsia" w:hAnsi="Century Gothic" w:cstheme="majorBidi"/>
       <w:i/>
@@ -5621,7 +6255,7 @@
 </file>
 
 <file path=customXml/itemProps1.xml><?xml version="1.0" encoding="utf-8"?>
-<ds:datastoreItem xmlns:ds="http://schemas.openxmlformats.org/officeDocument/2006/customXml" ds:itemID="{B37F7838-9496-4473-B822-CDAB4461A547}">
+<ds:datastoreItem xmlns:ds="http://schemas.openxmlformats.org/officeDocument/2006/customXml" ds:itemID="{E8BCB45B-02D4-4BFF-8283-D95B77C79B5D}">
   <ds:schemaRefs>
     <ds:schemaRef ds:uri="http://schemas.openxmlformats.org/officeDocument/2006/bibliography"/>
   </ds:schemaRefs>

</xml_diff>